<commit_message>
Template modificado con checkbox activado.
</commit_message>
<xml_diff>
--- a/public/modified-template.docx
+++ b/public/modified-template.docx
@@ -276,7 +276,7 @@
               <w:rPr>
                 <w:noProof/>
               </w:rPr>
-              <w:t xml:space="preserve">Jim pablo vasquez campusano</w:t>
+              <w:t/>
             </w:r>
             <w:r>
               <w:rPr>
@@ -369,7 +369,10 @@
               <w:rPr>
                 <w:noProof/>
               </w:rPr>
-              <w:t xml:space="preserve">27/02/1992</w:t>
+              <w:t xml:space="preserve">undefined</w:t>
+            </w:r>
+            <w:r>
+              <w:t/>
             </w:r>
             <w:r>
               <w:rPr>
@@ -459,7 +462,7 @@
               <w:rPr>
                 <w:noProof/>
               </w:rPr>
-              <w:t xml:space="preserve">27a 5m</w:t>
+              <w:t/>
             </w:r>
             <w:r>
               <w:rPr>
@@ -547,7 +550,7 @@
               <w:rPr>
                 <w:noProof/>
               </w:rPr>
-              <w:t xml:space="preserve">180142207</w:t>
+              <w:t/>
             </w:r>
             <w:r>
               <w:rPr>
@@ -983,7 +986,7 @@
               <w:rPr>
                 <w:noProof/>
               </w:rPr>
-              <w:t xml:space="preserve">5 medio</w:t>
+              <w:t/>
             </w:r>
             <w:r>
               <w:rPr>
@@ -1719,7 +1722,7 @@
               <w:rPr>
                 <w:noProof/>
               </w:rPr>
-              <w:t xml:space="preserve">liceo tpch</w:t>
+              <w:t/>
             </w:r>
             <w:r>
               <w:rPr>
@@ -1806,7 +1809,7 @@
               <w:rPr>
                 <w:noProof/>
               </w:rPr>
-              <w:t xml:space="preserve">nose</w:t>
+              <w:t/>
             </w:r>
             <w:r>
               <w:rPr>
@@ -1886,7 +1889,7 @@
               <w:rPr>
                 <w:noProof/>
               </w:rPr>
-              <w:t xml:space="preserve">no me acuerdo</w:t>
+              <w:t/>
             </w:r>
             <w:r>
               <w:rPr>
@@ -2510,7 +2513,24 @@
               <w:rPr>
                 <w:noProof/>
               </w:rPr>
-              <w:t xml:space="preserve">Psicopedagoga</w:t>
+              <w:t/>
+            </w:r>
+            <w:proofErr w:type="spellStart"/>
+            <w:r>
+              <w:t/>
+            </w:r>
+            <w:r>
+              <w:rPr>
+                <w:noProof/>
+              </w:rPr>
+              <w:t/>
+            </w:r>
+            <w:proofErr w:type="spellEnd"/>
+            <w:r>
+              <w:rPr>
+                <w:noProof/>
+              </w:rPr>
+              <w:t/>
             </w:r>
             <w:r>
               <w:rPr>
@@ -2599,6 +2619,17 @@
               </w:rPr>
               <w:t/>
             </w:r>
+            <w:proofErr w:type="spellStart"/>
+            <w:r>
+              <w:t/>
+            </w:r>
+            <w:r>
+              <w:rPr>
+                <w:noProof/>
+              </w:rPr>
+              <w:t/>
+            </w:r>
+            <w:proofErr w:type="spellEnd"/>
             <w:r>
               <w:t/>
             </w:r>
@@ -2886,7 +2917,7 @@
               <w:rPr>
                 <w:noProof/>
               </w:rPr>
-              <w:t xml:space="preserve">undefined</w:t>
+              <w:t/>
             </w:r>
             <w:r>
               <w:rPr>

</xml_diff>